<commit_message>
changed social to Social
</commit_message>
<xml_diff>
--- a/ClearCutCV.docx
+++ b/ClearCutCV.docx
@@ -135,17 +135,7 @@
           <w:rFonts w:hint="default"/>
           <w:sz w:val="24"/>
         </w:rPr>
-        <w:t>bovin-desouza.co</w:t>
-      </w:r>
-      <w:bookmarkStart w:id="0" w:name="_GoBack"/>
-      <w:bookmarkEnd w:id="0"/>
-      <w:r>
-        <w:rPr>
-          <w:rStyle w:val="4"/>
-          <w:rFonts w:hint="default"/>
-          <w:sz w:val="24"/>
-        </w:rPr>
-        <w:t>.uk</w:t>
+        <w:t>bovin-desouza.co.uk</w:t>
       </w:r>
       <w:r>
         <w:rPr>
@@ -189,7 +179,7 @@
         <w:rPr>
           <w:lang w:val="en-GB"/>
         </w:rPr>
-        <w:t>A proficient Web developer which can conceptualize and replicate various web designs with quick response  times on different platforms.</w:t>
+        <w:t>A proficient Web developer which can conceptualize and replicate various web designs with quick response times on different platforms.</w:t>
       </w:r>
     </w:p>
     <w:p>
@@ -240,20 +230,7 @@
           <w:highlight w:val="none"/>
           <w:lang w:val="en-GB"/>
         </w:rPr>
-        <w:t>t in desktop to responsive web</w:t>
-      </w:r>
-      <w:r>
-        <w:rPr>
-          <w:highlight w:val="none"/>
-        </w:rPr>
-        <w:t xml:space="preserve"> </w:t>
-      </w:r>
-      <w:r>
-        <w:rPr>
-          <w:highlight w:val="none"/>
-          <w:lang w:val="en-GB"/>
-        </w:rPr>
-        <w:t>design</w:t>
+        <w:t>t in desktop to responsive design</w:t>
       </w:r>
       <w:r>
         <w:rPr>
@@ -284,7 +261,7 @@
           <w:highlight w:val="none"/>
           <w:lang w:val="en-GB"/>
         </w:rPr>
-        <w:t xml:space="preserve"> with Bootstrap, CSS GRID, SASS</w:t>
+        <w:t>d with Bootstrap, CSS GRID, SASS</w:t>
       </w:r>
       <w:r>
         <w:rPr>
@@ -309,13 +286,13 @@
           <w:highlight w:val="none"/>
           <w:lang w:val="en-GB"/>
         </w:rPr>
-        <w:t>Comfortable using version control systems</w:t>
-      </w:r>
-      <w:r>
-        <w:rPr>
-          <w:highlight w:val="none"/>
-        </w:rPr>
-        <w:t xml:space="preserve">. </w:t>
+        <w:t>Comfortable using version control systems (Git)</w:t>
+      </w:r>
+      <w:r>
+        <w:rPr>
+          <w:highlight w:val="none"/>
+        </w:rPr>
+        <w:t>.</w:t>
       </w:r>
     </w:p>
     <w:p>
@@ -385,6 +362,8 @@
         </w:rPr>
         <w:t>.</w:t>
       </w:r>
+      <w:bookmarkStart w:id="0" w:name="_GoBack"/>
+      <w:bookmarkEnd w:id="0"/>
     </w:p>
     <w:p>
       <w:pPr>
@@ -486,6 +465,25 @@
           <w:highlight w:val="none"/>
         </w:rPr>
         <w:t>Photoshop</w:t>
+      </w:r>
+    </w:p>
+    <w:p>
+      <w:pPr>
+        <w:pStyle w:val="8"/>
+        <w:numPr>
+          <w:ilvl w:val="0"/>
+          <w:numId w:val="2"/>
+        </w:numPr>
+        <w:rPr>
+          <w:highlight w:val="none"/>
+        </w:rPr>
+      </w:pPr>
+      <w:r>
+        <w:rPr>
+          <w:highlight w:val="none"/>
+          <w:lang w:val="en-GB"/>
+        </w:rPr>
+        <w:t>Git</w:t>
       </w:r>
     </w:p>
     <w:p>
@@ -1149,7 +1147,7 @@
     <w:lsdException w:uiPriority="99" w:name="HTML Sample"/>
     <w:lsdException w:uiPriority="99" w:name="HTML Typewriter"/>
     <w:lsdException w:uiPriority="99" w:name="HTML Variable"/>
-    <w:lsdException w:uiPriority="99" w:name="Normal Table"/>
+    <w:lsdException w:qFormat="1" w:uiPriority="99" w:name="Normal Table"/>
     <w:lsdException w:uiPriority="99" w:name="annotation subject"/>
     <w:lsdException w:uiPriority="99" w:name="Table Simple 1"/>
     <w:lsdException w:uiPriority="99" w:name="Table Simple 2"/>
@@ -1321,6 +1319,7 @@
     <w:name w:val="Normal Table"/>
     <w:semiHidden/>
     <w:unhideWhenUsed/>
+    <w:qFormat/>
     <w:uiPriority w:val="99"/>
     <w:tblPr>
       <w:tblLayout w:type="fixed"/>

</xml_diff>